<commit_message>
complete Noun Relation & prepare file for sending
</commit_message>
<xml_diff>
--- a/assignment1/การเก็บ Requirement_Default.docx
+++ b/assignment1/การเก็บ Requirement_Default.docx
@@ -508,15 +508,31 @@
           <w:sz w:val="32"/>
           <w:szCs w:val="32"/>
         </w:rPr>
-        <w:t xml:space="preserve">car, </w:t>
-      </w:r>
-      <w:r>
-        <w:rPr>
-          <w:rFonts w:cs="Tahoma"/>
-          <w:sz w:val="32"/>
-          <w:szCs w:val="32"/>
-        </w:rPr>
-        <w:t>car d</w:t>
+        <w:t>vehicle</w:t>
+      </w:r>
+      <w:r>
+        <w:rPr>
+          <w:rFonts w:cs="Tahoma"/>
+          <w:sz w:val="32"/>
+          <w:szCs w:val="32"/>
+        </w:rPr>
+        <w:t xml:space="preserve">, </w:t>
+      </w:r>
+      <w:r>
+        <w:rPr>
+          <w:rFonts w:cs="Tahoma"/>
+          <w:sz w:val="32"/>
+          <w:szCs w:val="32"/>
+        </w:rPr>
+        <w:t>vehicle</w:t>
+      </w:r>
+      <w:r>
+        <w:rPr>
+          <w:rFonts w:cs="Tahoma"/>
+          <w:sz w:val="32"/>
+          <w:szCs w:val="32"/>
+        </w:rPr>
+        <w:t xml:space="preserve"> d</w:t>
       </w:r>
       <w:r>
         <w:rPr>
@@ -556,7 +572,15 @@
           <w:sz w:val="32"/>
           <w:szCs w:val="32"/>
         </w:rPr>
-        <w:t>car counting</w:t>
+        <w:t>vehicle</w:t>
+      </w:r>
+      <w:r>
+        <w:rPr>
+          <w:rFonts w:cs="Tahoma"/>
+          <w:sz w:val="32"/>
+          <w:szCs w:val="32"/>
+        </w:rPr>
+        <w:t xml:space="preserve"> counting</w:t>
       </w:r>
       <w:r>
         <w:rPr>
@@ -580,6 +604,54 @@
           <w:sz w:val="32"/>
           <w:szCs w:val="32"/>
         </w:rPr>
+        <w:t>In this version</w:t>
+      </w:r>
+      <w:r>
+        <w:rPr>
+          <w:rFonts w:cs="Tahoma"/>
+          <w:sz w:val="32"/>
+          <w:szCs w:val="32"/>
+        </w:rPr>
+        <w:t xml:space="preserve">, application can detect </w:t>
+      </w:r>
+      <w:r>
+        <w:rPr>
+          <w:rFonts w:cs="Tahoma"/>
+          <w:sz w:val="32"/>
+          <w:szCs w:val="32"/>
+        </w:rPr>
+        <w:t xml:space="preserve">3 types of </w:t>
+      </w:r>
+      <w:r>
+        <w:rPr>
+          <w:rFonts w:cs="Tahoma"/>
+          <w:sz w:val="32"/>
+          <w:szCs w:val="32"/>
+        </w:rPr>
+        <w:t>vehicles</w:t>
+      </w:r>
+      <w:r>
+        <w:rPr>
+          <w:rFonts w:cs="Tahoma"/>
+          <w:sz w:val="32"/>
+          <w:szCs w:val="32"/>
+        </w:rPr>
+        <w:t xml:space="preserve"> </w:t>
+      </w:r>
+      <w:r>
+        <w:rPr>
+          <w:rFonts w:cs="Tahoma"/>
+          <w:sz w:val="32"/>
+          <w:szCs w:val="32"/>
+        </w:rPr>
+        <w:t xml:space="preserve">including Motorcycle, Car, and Trunk. </w:t>
+      </w:r>
+      <w:r>
+        <w:rPr>
+          <w:rFonts w:cs="Tahoma"/>
+          <w:sz w:val="32"/>
+          <w:szCs w:val="32"/>
+        </w:rPr>
         <w:t>Th</w:t>
       </w:r>
       <w:r>
@@ -644,7 +716,31 @@
           <w:sz w:val="32"/>
           <w:szCs w:val="32"/>
         </w:rPr>
-        <w:t xml:space="preserve"> to manage those cars in the road</w:t>
+        <w:t xml:space="preserve"> to manage </w:t>
+      </w:r>
+      <w:r>
+        <w:rPr>
+          <w:rFonts w:cs="Tahoma"/>
+          <w:sz w:val="32"/>
+          <w:szCs w:val="32"/>
+        </w:rPr>
+        <w:t xml:space="preserve">those </w:t>
+      </w:r>
+      <w:r>
+        <w:rPr>
+          <w:rFonts w:cs="Tahoma"/>
+          <w:sz w:val="32"/>
+          <w:szCs w:val="32"/>
+        </w:rPr>
+        <w:t>vehicles</w:t>
+      </w:r>
+      <w:r>
+        <w:rPr>
+          <w:rFonts w:cs="Tahoma"/>
+          <w:sz w:val="32"/>
+          <w:szCs w:val="32"/>
+        </w:rPr>
+        <w:t xml:space="preserve"> in the road</w:t>
       </w:r>
       <w:r>
         <w:rPr>
@@ -1338,7 +1434,55 @@
           <w:sz w:val="32"/>
           <w:szCs w:val="32"/>
         </w:rPr>
-        <w:t xml:space="preserve"> type of car, car direction, and car counting</w:t>
+        <w:t xml:space="preserve"> type of </w:t>
+      </w:r>
+      <w:r>
+        <w:rPr>
+          <w:rFonts w:cs="Tahoma"/>
+          <w:sz w:val="32"/>
+          <w:szCs w:val="32"/>
+        </w:rPr>
+        <w:t>vehicle</w:t>
+      </w:r>
+      <w:r>
+        <w:rPr>
+          <w:rFonts w:cs="Tahoma"/>
+          <w:sz w:val="32"/>
+          <w:szCs w:val="32"/>
+        </w:rPr>
+        <w:t xml:space="preserve">, </w:t>
+      </w:r>
+      <w:r>
+        <w:rPr>
+          <w:rFonts w:cs="Tahoma"/>
+          <w:sz w:val="32"/>
+          <w:szCs w:val="32"/>
+        </w:rPr>
+        <w:t>vehicle</w:t>
+      </w:r>
+      <w:r>
+        <w:rPr>
+          <w:rFonts w:cs="Tahoma"/>
+          <w:sz w:val="32"/>
+          <w:szCs w:val="32"/>
+        </w:rPr>
+        <w:t xml:space="preserve"> direction, and </w:t>
+      </w:r>
+      <w:r>
+        <w:rPr>
+          <w:rFonts w:cs="Tahoma"/>
+          <w:sz w:val="32"/>
+          <w:szCs w:val="32"/>
+        </w:rPr>
+        <w:t>vehicle</w:t>
+      </w:r>
+      <w:r>
+        <w:rPr>
+          <w:rFonts w:cs="Tahoma"/>
+          <w:sz w:val="32"/>
+          <w:szCs w:val="32"/>
+        </w:rPr>
+        <w:t xml:space="preserve"> counting</w:t>
       </w:r>
       <w:r>
         <w:rPr>
@@ -1370,7 +1514,16 @@
           <w:sz w:val="32"/>
           <w:szCs w:val="32"/>
         </w:rPr>
-        <w:t>The task can be added by their own task or admin only. With video files, location, date collection, authority, and description. Then they add loop name and loop location (x,</w:t>
+        <w:t xml:space="preserve">The task can be added by their own task or admin only. With video files, location, date collection, authority, and </w:t>
+      </w:r>
+      <w:r>
+        <w:rPr>
+          <w:rFonts w:cs="Tahoma"/>
+          <w:sz w:val="32"/>
+          <w:szCs w:val="32"/>
+        </w:rPr>
+        <w:lastRenderedPageBreak/>
+        <w:t>description. Then they add loop name and loop location (x,</w:t>
       </w:r>
       <w:r>
         <w:rPr>
@@ -1698,7 +1851,7 @@
     </w:p>
     <w:sectPr>
       <w:pgSz w:w="12240" w:h="15840"/>
-      <w:pgMar w:top="810" w:right="1440" w:bottom="1440" w:left="1440" w:header="708" w:footer="708" w:gutter="0"/>
+      <w:pgMar w:top="1440" w:right="1440" w:bottom="1440" w:left="1440" w:header="708" w:footer="708" w:gutter="0"/>
       <w:cols w:space="708"/>
       <w:docGrid w:linePitch="360"/>
     </w:sectPr>

</xml_diff>